<commit_message>
Getting up to date with letters
</commit_message>
<xml_diff>
--- a/reports/Y_CHP_Termination_of_Program.docx
+++ b/reports/Y_CHP_Termination_of_Program.docx
@@ -320,6 +320,37 @@
           <w:szCs w:val="24"/>
         </w:rPr>
         <w:fldChar w:fldCharType="end"/>
+      </w:r>
+    </w:p>
+    <w:p>
+      <w:pPr>
+        <w:spacing w:after="0" w:line="240" w:lineRule="auto"/>
+        <w:rPr>
+          <w:rFonts w:ascii="Times New Roman" w:eastAsia="Tahoma" w:hAnsi="Times New Roman" w:cs="Times New Roman"/>
+          <w:color w:val="000000"/>
+          <w:sz w:val="24"/>
+          <w:szCs w:val="24"/>
+        </w:rPr>
+      </w:pPr>
+    </w:p>
+    <w:p>
+      <w:pPr>
+        <w:spacing w:after="0" w:line="240" w:lineRule="auto"/>
+        <w:rPr>
+          <w:rFonts w:ascii="Times New Roman" w:eastAsia="Tahoma" w:hAnsi="Times New Roman" w:cs="Times New Roman"/>
+          <w:color w:val="000000"/>
+          <w:sz w:val="24"/>
+          <w:szCs w:val="24"/>
+        </w:rPr>
+      </w:pPr>
+      <w:r>
+        <w:rPr>
+          <w:rFonts w:ascii="Times New Roman" w:eastAsia="Tahoma" w:hAnsi="Times New Roman" w:cs="Times New Roman"/>
+          <w:color w:val="000000"/>
+          <w:sz w:val="24"/>
+          <w:szCs w:val="24"/>
+        </w:rPr>
+        <w:t>(The above listed landlord was sent a copy of this letter)</w:t>
       </w:r>
     </w:p>
     <w:p>
@@ -430,7 +461,27 @@
           <w:sz w:val="24"/>
           <w:szCs w:val="24"/>
         </w:rPr>
-        <w:t xml:space="preserve">This letter confirms that the Housing Assistance Payment Contract for the following  unit has been cancelled effective </w:t>
+        <w:t xml:space="preserve">This letter confirms that the Housing Assistance Payment Contract for the </w:t>
+      </w:r>
+      <w:proofErr w:type="gramStart"/>
+      <w:r>
+        <w:rPr>
+          <w:rFonts w:ascii="Times New Roman" w:hAnsi="Times New Roman" w:cs="Times New Roman"/>
+          <w:w w:val="105"/>
+          <w:sz w:val="24"/>
+          <w:szCs w:val="24"/>
+        </w:rPr>
+        <w:t>following  unit</w:t>
+      </w:r>
+      <w:proofErr w:type="gramEnd"/>
+      <w:r>
+        <w:rPr>
+          <w:rFonts w:ascii="Times New Roman" w:hAnsi="Times New Roman" w:cs="Times New Roman"/>
+          <w:w w:val="105"/>
+          <w:sz w:val="24"/>
+          <w:szCs w:val="24"/>
+        </w:rPr>
+        <w:t xml:space="preserve"> has been cancelled effective </w:t>
       </w:r>
       <w:r>
         <w:rPr>
@@ -582,7 +633,7 @@
           <w:sz w:val="24"/>
           <w:szCs w:val="24"/>
         </w:rPr>
-        <w:instrText xml:space="preserve"> MERGEFIELD  MailAddress  \* MERGEFORMAT </w:instrText>
+        <w:instrText xml:space="preserve"> MERGEFIELD  UnitFullAddress  \* MERGEFORMAT </w:instrText>
       </w:r>
       <w:r>
         <w:rPr>
@@ -602,7 +653,7 @@
           <w:sz w:val="24"/>
           <w:szCs w:val="24"/>
         </w:rPr>
-        <w:t>«MailAddress»</w:t>
+        <w:t>«UnitFullAddress»</w:t>
       </w:r>
       <w:r>
         <w:rPr>
@@ -746,8 +797,1441 @@
           <w:sz w:val="24"/>
           <w:szCs w:val="24"/>
         </w:rPr>
-        <w:t>Si desea una traducción en español, por favor llame al (831) 454-5955, entre 8:00 AM - 4:30 PM de lunes a jueves. Los viernes la oficina se encuentra cerrada.</w:t>
-      </w:r>
+        <w:t xml:space="preserve">Si </w:t>
+      </w:r>
+      <w:proofErr w:type="spellStart"/>
+      <w:r>
+        <w:rPr>
+          <w:rFonts w:ascii="Times New Roman" w:hAnsi="Times New Roman" w:cs="Times New Roman"/>
+          <w:i/>
+          <w:iCs/>
+          <w:w w:val="105"/>
+          <w:sz w:val="24"/>
+          <w:szCs w:val="24"/>
+        </w:rPr>
+        <w:t>desea</w:t>
+      </w:r>
+      <w:proofErr w:type="spellEnd"/>
+      <w:r>
+        <w:rPr>
+          <w:rFonts w:ascii="Times New Roman" w:hAnsi="Times New Roman" w:cs="Times New Roman"/>
+          <w:i/>
+          <w:iCs/>
+          <w:w w:val="105"/>
+          <w:sz w:val="24"/>
+          <w:szCs w:val="24"/>
+        </w:rPr>
+        <w:t xml:space="preserve"> </w:t>
+      </w:r>
+      <w:proofErr w:type="spellStart"/>
+      <w:r>
+        <w:rPr>
+          <w:rFonts w:ascii="Times New Roman" w:hAnsi="Times New Roman" w:cs="Times New Roman"/>
+          <w:i/>
+          <w:iCs/>
+          <w:w w:val="105"/>
+          <w:sz w:val="24"/>
+          <w:szCs w:val="24"/>
+        </w:rPr>
+        <w:t>una</w:t>
+      </w:r>
+      <w:proofErr w:type="spellEnd"/>
+      <w:r>
+        <w:rPr>
+          <w:rFonts w:ascii="Times New Roman" w:hAnsi="Times New Roman" w:cs="Times New Roman"/>
+          <w:i/>
+          <w:iCs/>
+          <w:w w:val="105"/>
+          <w:sz w:val="24"/>
+          <w:szCs w:val="24"/>
+        </w:rPr>
+        <w:t xml:space="preserve"> </w:t>
+      </w:r>
+      <w:proofErr w:type="spellStart"/>
+      <w:r>
+        <w:rPr>
+          <w:rFonts w:ascii="Times New Roman" w:hAnsi="Times New Roman" w:cs="Times New Roman"/>
+          <w:i/>
+          <w:iCs/>
+          <w:w w:val="105"/>
+          <w:sz w:val="24"/>
+          <w:szCs w:val="24"/>
+        </w:rPr>
+        <w:t>traducción</w:t>
+      </w:r>
+      <w:proofErr w:type="spellEnd"/>
+      <w:r>
+        <w:rPr>
+          <w:rFonts w:ascii="Times New Roman" w:hAnsi="Times New Roman" w:cs="Times New Roman"/>
+          <w:i/>
+          <w:iCs/>
+          <w:w w:val="105"/>
+          <w:sz w:val="24"/>
+          <w:szCs w:val="24"/>
+        </w:rPr>
+        <w:t xml:space="preserve"> </w:t>
+      </w:r>
+      <w:proofErr w:type="spellStart"/>
+      <w:r>
+        <w:rPr>
+          <w:rFonts w:ascii="Times New Roman" w:hAnsi="Times New Roman" w:cs="Times New Roman"/>
+          <w:i/>
+          <w:iCs/>
+          <w:w w:val="105"/>
+          <w:sz w:val="24"/>
+          <w:szCs w:val="24"/>
+        </w:rPr>
+        <w:t>en</w:t>
+      </w:r>
+      <w:proofErr w:type="spellEnd"/>
+      <w:r>
+        <w:rPr>
+          <w:rFonts w:ascii="Times New Roman" w:hAnsi="Times New Roman" w:cs="Times New Roman"/>
+          <w:i/>
+          <w:iCs/>
+          <w:w w:val="105"/>
+          <w:sz w:val="24"/>
+          <w:szCs w:val="24"/>
+        </w:rPr>
+        <w:t xml:space="preserve"> </w:t>
+      </w:r>
+      <w:proofErr w:type="spellStart"/>
+      <w:r>
+        <w:rPr>
+          <w:rFonts w:ascii="Times New Roman" w:hAnsi="Times New Roman" w:cs="Times New Roman"/>
+          <w:i/>
+          <w:iCs/>
+          <w:w w:val="105"/>
+          <w:sz w:val="24"/>
+          <w:szCs w:val="24"/>
+        </w:rPr>
+        <w:t>español</w:t>
+      </w:r>
+      <w:proofErr w:type="spellEnd"/>
+      <w:r>
+        <w:rPr>
+          <w:rFonts w:ascii="Times New Roman" w:hAnsi="Times New Roman" w:cs="Times New Roman"/>
+          <w:i/>
+          <w:iCs/>
+          <w:w w:val="105"/>
+          <w:sz w:val="24"/>
+          <w:szCs w:val="24"/>
+        </w:rPr>
+        <w:t xml:space="preserve">, </w:t>
+      </w:r>
+      <w:proofErr w:type="spellStart"/>
+      <w:r>
+        <w:rPr>
+          <w:rFonts w:ascii="Times New Roman" w:hAnsi="Times New Roman" w:cs="Times New Roman"/>
+          <w:i/>
+          <w:iCs/>
+          <w:w w:val="105"/>
+          <w:sz w:val="24"/>
+          <w:szCs w:val="24"/>
+        </w:rPr>
+        <w:t>por</w:t>
+      </w:r>
+      <w:proofErr w:type="spellEnd"/>
+      <w:r>
+        <w:rPr>
+          <w:rFonts w:ascii="Times New Roman" w:hAnsi="Times New Roman" w:cs="Times New Roman"/>
+          <w:i/>
+          <w:iCs/>
+          <w:w w:val="105"/>
+          <w:sz w:val="24"/>
+          <w:szCs w:val="24"/>
+        </w:rPr>
+        <w:t xml:space="preserve"> favor </w:t>
+      </w:r>
+      <w:proofErr w:type="spellStart"/>
+      <w:r>
+        <w:rPr>
+          <w:rFonts w:ascii="Times New Roman" w:hAnsi="Times New Roman" w:cs="Times New Roman"/>
+          <w:i/>
+          <w:iCs/>
+          <w:w w:val="105"/>
+          <w:sz w:val="24"/>
+          <w:szCs w:val="24"/>
+        </w:rPr>
+        <w:t>llame</w:t>
+      </w:r>
+      <w:proofErr w:type="spellEnd"/>
+      <w:r>
+        <w:rPr>
+          <w:rFonts w:ascii="Times New Roman" w:hAnsi="Times New Roman" w:cs="Times New Roman"/>
+          <w:i/>
+          <w:iCs/>
+          <w:w w:val="105"/>
+          <w:sz w:val="24"/>
+          <w:szCs w:val="24"/>
+        </w:rPr>
+        <w:t xml:space="preserve"> al (831) 454-5955, entre 8:00 AM - 4:30 PM de lunes a </w:t>
+      </w:r>
+      <w:proofErr w:type="spellStart"/>
+      <w:r>
+        <w:rPr>
+          <w:rFonts w:ascii="Times New Roman" w:hAnsi="Times New Roman" w:cs="Times New Roman"/>
+          <w:i/>
+          <w:iCs/>
+          <w:w w:val="105"/>
+          <w:sz w:val="24"/>
+          <w:szCs w:val="24"/>
+        </w:rPr>
+        <w:t>jueves</w:t>
+      </w:r>
+      <w:proofErr w:type="spellEnd"/>
+      <w:r>
+        <w:rPr>
+          <w:rFonts w:ascii="Times New Roman" w:hAnsi="Times New Roman" w:cs="Times New Roman"/>
+          <w:i/>
+          <w:iCs/>
+          <w:w w:val="105"/>
+          <w:sz w:val="24"/>
+          <w:szCs w:val="24"/>
+        </w:rPr>
+        <w:t xml:space="preserve">. </w:t>
+      </w:r>
+      <w:proofErr w:type="gramStart"/>
+      <w:r>
+        <w:rPr>
+          <w:rFonts w:ascii="Times New Roman" w:hAnsi="Times New Roman" w:cs="Times New Roman"/>
+          <w:i/>
+          <w:iCs/>
+          <w:w w:val="105"/>
+          <w:sz w:val="24"/>
+          <w:szCs w:val="24"/>
+        </w:rPr>
+        <w:t xml:space="preserve">Los </w:t>
+      </w:r>
+      <w:proofErr w:type="spellStart"/>
+      <w:r>
+        <w:rPr>
+          <w:rFonts w:ascii="Times New Roman" w:hAnsi="Times New Roman" w:cs="Times New Roman"/>
+          <w:i/>
+          <w:iCs/>
+          <w:w w:val="105"/>
+          <w:sz w:val="24"/>
+          <w:szCs w:val="24"/>
+        </w:rPr>
+        <w:t>viernes</w:t>
+      </w:r>
+      <w:proofErr w:type="spellEnd"/>
+      <w:r>
+        <w:rPr>
+          <w:rFonts w:ascii="Times New Roman" w:hAnsi="Times New Roman" w:cs="Times New Roman"/>
+          <w:i/>
+          <w:iCs/>
+          <w:w w:val="105"/>
+          <w:sz w:val="24"/>
+          <w:szCs w:val="24"/>
+        </w:rPr>
+        <w:t xml:space="preserve"> la </w:t>
+      </w:r>
+      <w:proofErr w:type="spellStart"/>
+      <w:r>
+        <w:rPr>
+          <w:rFonts w:ascii="Times New Roman" w:hAnsi="Times New Roman" w:cs="Times New Roman"/>
+          <w:i/>
+          <w:iCs/>
+          <w:w w:val="105"/>
+          <w:sz w:val="24"/>
+          <w:szCs w:val="24"/>
+        </w:rPr>
+        <w:t>oficina</w:t>
+      </w:r>
+      <w:proofErr w:type="spellEnd"/>
+      <w:r>
+        <w:rPr>
+          <w:rFonts w:ascii="Times New Roman" w:hAnsi="Times New Roman" w:cs="Times New Roman"/>
+          <w:i/>
+          <w:iCs/>
+          <w:w w:val="105"/>
+          <w:sz w:val="24"/>
+          <w:szCs w:val="24"/>
+        </w:rPr>
+        <w:t xml:space="preserve"> se </w:t>
+      </w:r>
+      <w:proofErr w:type="spellStart"/>
+      <w:r>
+        <w:rPr>
+          <w:rFonts w:ascii="Times New Roman" w:hAnsi="Times New Roman" w:cs="Times New Roman"/>
+          <w:i/>
+          <w:iCs/>
+          <w:w w:val="105"/>
+          <w:sz w:val="24"/>
+          <w:szCs w:val="24"/>
+        </w:rPr>
+        <w:t>encuentra</w:t>
+      </w:r>
+      <w:proofErr w:type="spellEnd"/>
+      <w:r>
+        <w:rPr>
+          <w:rFonts w:ascii="Times New Roman" w:hAnsi="Times New Roman" w:cs="Times New Roman"/>
+          <w:i/>
+          <w:iCs/>
+          <w:w w:val="105"/>
+          <w:sz w:val="24"/>
+          <w:szCs w:val="24"/>
+        </w:rPr>
+        <w:t xml:space="preserve"> </w:t>
+      </w:r>
+      <w:proofErr w:type="spellStart"/>
+      <w:r>
+        <w:rPr>
+          <w:rFonts w:ascii="Times New Roman" w:hAnsi="Times New Roman" w:cs="Times New Roman"/>
+          <w:i/>
+          <w:iCs/>
+          <w:w w:val="105"/>
+          <w:sz w:val="24"/>
+          <w:szCs w:val="24"/>
+        </w:rPr>
+        <w:t>cerrada</w:t>
+      </w:r>
+      <w:proofErr w:type="spellEnd"/>
+      <w:r>
+        <w:rPr>
+          <w:rFonts w:ascii="Times New Roman" w:hAnsi="Times New Roman" w:cs="Times New Roman"/>
+          <w:i/>
+          <w:iCs/>
+          <w:w w:val="105"/>
+          <w:sz w:val="24"/>
+          <w:szCs w:val="24"/>
+        </w:rPr>
+        <w:t>.</w:t>
+      </w:r>
+      <w:proofErr w:type="gramEnd"/>
+    </w:p>
+    <w:p>
+      <w:pPr>
+        <w:rPr>
+          <w:rFonts w:ascii="Times New Roman" w:hAnsi="Times New Roman" w:cs="Times New Roman"/>
+          <w:i/>
+          <w:iCs/>
+          <w:w w:val="105"/>
+          <w:sz w:val="24"/>
+          <w:szCs w:val="24"/>
+        </w:rPr>
+      </w:pPr>
+      <w:r>
+        <w:rPr>
+          <w:rFonts w:ascii="Times New Roman" w:hAnsi="Times New Roman" w:cs="Times New Roman"/>
+          <w:i/>
+          <w:iCs/>
+          <w:w w:val="105"/>
+          <w:sz w:val="24"/>
+          <w:szCs w:val="24"/>
+        </w:rPr>
+        <w:br w:type="page"/>
+      </w:r>
+    </w:p>
+    <w:p>
+      <w:pPr>
+        <w:spacing w:after="0" w:line="240" w:lineRule="auto"/>
+        <w:rPr>
+          <w:rFonts w:ascii="Times New Roman" w:hAnsi="Times New Roman" w:cs="Times New Roman"/>
+          <w:noProof/>
+          <w:color w:val="000000" w:themeColor="text1"/>
+          <w:sz w:val="24"/>
+          <w:szCs w:val="24"/>
+        </w:rPr>
+      </w:pPr>
+      <w:r>
+        <w:rPr>
+          <w:rFonts w:ascii="Times New Roman" w:hAnsi="Times New Roman" w:cs="Times New Roman"/>
+          <w:noProof/>
+          <w:color w:val="000000" w:themeColor="text1"/>
+          <w:sz w:val="24"/>
+          <w:szCs w:val="24"/>
+        </w:rPr>
+        <w:lastRenderedPageBreak/>
+        <w:fldChar w:fldCharType="begin"/>
+      </w:r>
+      <w:r>
+        <w:rPr>
+          <w:rFonts w:ascii="Times New Roman" w:hAnsi="Times New Roman" w:cs="Times New Roman"/>
+          <w:noProof/>
+          <w:color w:val="000000" w:themeColor="text1"/>
+          <w:sz w:val="24"/>
+          <w:szCs w:val="24"/>
+        </w:rPr>
+        <w:instrText xml:space="preserve"> MERGEFIELD  LetterDate  \* MERGEFORMAT </w:instrText>
+      </w:r>
+      <w:r>
+        <w:rPr>
+          <w:rFonts w:ascii="Times New Roman" w:hAnsi="Times New Roman" w:cs="Times New Roman"/>
+          <w:noProof/>
+          <w:color w:val="000000" w:themeColor="text1"/>
+          <w:sz w:val="24"/>
+          <w:szCs w:val="24"/>
+        </w:rPr>
+        <w:fldChar w:fldCharType="separate"/>
+      </w:r>
+      <w:r>
+        <w:rPr>
+          <w:rFonts w:ascii="Times New Roman" w:hAnsi="Times New Roman" w:cs="Times New Roman"/>
+          <w:noProof/>
+          <w:color w:val="000000" w:themeColor="text1"/>
+          <w:sz w:val="24"/>
+          <w:szCs w:val="24"/>
+        </w:rPr>
+        <w:t>«LetterDate»</w:t>
+      </w:r>
+      <w:r>
+        <w:rPr>
+          <w:rFonts w:ascii="Times New Roman" w:hAnsi="Times New Roman" w:cs="Times New Roman"/>
+          <w:noProof/>
+          <w:color w:val="000000" w:themeColor="text1"/>
+          <w:sz w:val="24"/>
+          <w:szCs w:val="24"/>
+        </w:rPr>
+        <w:fldChar w:fldCharType="end"/>
+      </w:r>
+    </w:p>
+    <w:p>
+      <w:pPr>
+        <w:spacing w:after="0" w:line="240" w:lineRule="auto"/>
+        <w:rPr>
+          <w:rFonts w:ascii="Times New Roman" w:hAnsi="Times New Roman" w:cs="Times New Roman"/>
+          <w:color w:val="000000" w:themeColor="text1"/>
+          <w:sz w:val="24"/>
+          <w:szCs w:val="24"/>
+        </w:rPr>
+      </w:pPr>
+    </w:p>
+    <w:p>
+      <w:pPr>
+        <w:spacing w:after="0" w:line="240" w:lineRule="auto"/>
+        <w:jc w:val="right"/>
+        <w:rPr>
+          <w:rFonts w:ascii="Times New Roman" w:eastAsia="Tahoma" w:hAnsi="Times New Roman" w:cs="Times New Roman"/>
+          <w:color w:val="000000"/>
+          <w:sz w:val="24"/>
+          <w:szCs w:val="24"/>
+        </w:rPr>
+      </w:pPr>
+      <w:r>
+        <w:rPr>
+          <w:rFonts w:ascii="Times New Roman" w:eastAsia="Tahoma" w:hAnsi="Times New Roman" w:cs="Times New Roman"/>
+          <w:color w:val="000000"/>
+          <w:sz w:val="24"/>
+          <w:szCs w:val="24"/>
+        </w:rPr>
+        <w:fldChar w:fldCharType="begin"/>
+      </w:r>
+      <w:r>
+        <w:rPr>
+          <w:rFonts w:ascii="Times New Roman" w:eastAsia="Tahoma" w:hAnsi="Times New Roman" w:cs="Times New Roman"/>
+          <w:color w:val="000000"/>
+          <w:sz w:val="24"/>
+          <w:szCs w:val="24"/>
+        </w:rPr>
+        <w:instrText xml:space="preserve"> MERGEFIELD  ToName  \* MERGEFORMAT </w:instrText>
+      </w:r>
+      <w:r>
+        <w:rPr>
+          <w:rFonts w:ascii="Times New Roman" w:eastAsia="Tahoma" w:hAnsi="Times New Roman" w:cs="Times New Roman"/>
+          <w:color w:val="000000"/>
+          <w:sz w:val="24"/>
+          <w:szCs w:val="24"/>
+        </w:rPr>
+        <w:fldChar w:fldCharType="separate"/>
+      </w:r>
+      <w:r>
+        <w:rPr>
+          <w:rFonts w:ascii="Times New Roman" w:eastAsia="Tahoma" w:hAnsi="Times New Roman" w:cs="Times New Roman"/>
+          <w:noProof/>
+          <w:color w:val="000000"/>
+          <w:sz w:val="24"/>
+          <w:szCs w:val="24"/>
+        </w:rPr>
+        <w:t>«ToName»</w:t>
+      </w:r>
+      <w:r>
+        <w:rPr>
+          <w:rFonts w:ascii="Times New Roman" w:eastAsia="Tahoma" w:hAnsi="Times New Roman" w:cs="Times New Roman"/>
+          <w:color w:val="000000"/>
+          <w:sz w:val="24"/>
+          <w:szCs w:val="24"/>
+        </w:rPr>
+        <w:fldChar w:fldCharType="end"/>
+      </w:r>
+    </w:p>
+    <w:p>
+      <w:pPr>
+        <w:spacing w:after="0" w:line="240" w:lineRule="auto"/>
+        <w:jc w:val="right"/>
+        <w:rPr>
+          <w:rFonts w:ascii="Times New Roman" w:eastAsia="Tahoma" w:hAnsi="Times New Roman" w:cs="Times New Roman"/>
+          <w:color w:val="000000"/>
+          <w:sz w:val="24"/>
+          <w:szCs w:val="24"/>
+        </w:rPr>
+      </w:pPr>
+      <w:r>
+        <w:rPr>
+          <w:rFonts w:ascii="Times New Roman" w:eastAsia="Tahoma" w:hAnsi="Times New Roman" w:cs="Times New Roman"/>
+          <w:color w:val="000000"/>
+          <w:sz w:val="24"/>
+          <w:szCs w:val="24"/>
+        </w:rPr>
+        <w:fldChar w:fldCharType="begin"/>
+      </w:r>
+      <w:r>
+        <w:rPr>
+          <w:rFonts w:ascii="Times New Roman" w:eastAsia="Tahoma" w:hAnsi="Times New Roman" w:cs="Times New Roman"/>
+          <w:color w:val="000000"/>
+          <w:sz w:val="24"/>
+          <w:szCs w:val="24"/>
+        </w:rPr>
+        <w:instrText xml:space="preserve"> MERGEFIELD  MailAddress  \* MERGEFORMAT </w:instrText>
+      </w:r>
+      <w:r>
+        <w:rPr>
+          <w:rFonts w:ascii="Times New Roman" w:eastAsia="Tahoma" w:hAnsi="Times New Roman" w:cs="Times New Roman"/>
+          <w:color w:val="000000"/>
+          <w:sz w:val="24"/>
+          <w:szCs w:val="24"/>
+        </w:rPr>
+        <w:fldChar w:fldCharType="separate"/>
+      </w:r>
+      <w:r>
+        <w:rPr>
+          <w:rFonts w:ascii="Times New Roman" w:eastAsia="Tahoma" w:hAnsi="Times New Roman" w:cs="Times New Roman"/>
+          <w:noProof/>
+          <w:color w:val="000000"/>
+          <w:sz w:val="24"/>
+          <w:szCs w:val="24"/>
+        </w:rPr>
+        <w:t>«MailAddress»</w:t>
+      </w:r>
+      <w:r>
+        <w:rPr>
+          <w:rFonts w:ascii="Times New Roman" w:eastAsia="Tahoma" w:hAnsi="Times New Roman" w:cs="Times New Roman"/>
+          <w:color w:val="000000"/>
+          <w:sz w:val="24"/>
+          <w:szCs w:val="24"/>
+        </w:rPr>
+        <w:fldChar w:fldCharType="end"/>
+      </w:r>
+    </w:p>
+    <w:p>
+      <w:pPr>
+        <w:spacing w:after="0" w:line="240" w:lineRule="auto"/>
+        <w:rPr>
+          <w:rFonts w:ascii="Times New Roman" w:hAnsi="Times New Roman" w:cs="Times New Roman"/>
+          <w:color w:val="000000" w:themeColor="text1"/>
+          <w:sz w:val="24"/>
+          <w:szCs w:val="24"/>
+        </w:rPr>
+      </w:pPr>
+      <w:r>
+        <w:rPr>
+          <w:rFonts w:ascii="Times New Roman" w:hAnsi="Times New Roman" w:cs="Times New Roman"/>
+          <w:color w:val="000000" w:themeColor="text1"/>
+          <w:sz w:val="24"/>
+          <w:szCs w:val="24"/>
+        </w:rPr>
+        <w:fldChar w:fldCharType="begin"/>
+      </w:r>
+      <w:r>
+        <w:rPr>
+          <w:rFonts w:ascii="Times New Roman" w:hAnsi="Times New Roman" w:cs="Times New Roman"/>
+          <w:color w:val="000000" w:themeColor="text1"/>
+          <w:sz w:val="24"/>
+          <w:szCs w:val="24"/>
+        </w:rPr>
+        <w:instrText xml:space="preserve"> MERGEFIELD  LLName  \* MERGEFORMAT </w:instrText>
+      </w:r>
+      <w:r>
+        <w:rPr>
+          <w:rFonts w:ascii="Times New Roman" w:hAnsi="Times New Roman" w:cs="Times New Roman"/>
+          <w:color w:val="000000" w:themeColor="text1"/>
+          <w:sz w:val="24"/>
+          <w:szCs w:val="24"/>
+        </w:rPr>
+        <w:fldChar w:fldCharType="separate"/>
+      </w:r>
+      <w:r>
+        <w:rPr>
+          <w:rFonts w:ascii="Times New Roman" w:hAnsi="Times New Roman" w:cs="Times New Roman"/>
+          <w:noProof/>
+          <w:color w:val="000000" w:themeColor="text1"/>
+          <w:sz w:val="24"/>
+          <w:szCs w:val="24"/>
+        </w:rPr>
+        <w:t>«LLName»</w:t>
+      </w:r>
+      <w:r>
+        <w:rPr>
+          <w:rFonts w:ascii="Times New Roman" w:hAnsi="Times New Roman" w:cs="Times New Roman"/>
+          <w:color w:val="000000" w:themeColor="text1"/>
+          <w:sz w:val="24"/>
+          <w:szCs w:val="24"/>
+        </w:rPr>
+        <w:fldChar w:fldCharType="end"/>
+      </w:r>
+    </w:p>
+    <w:p>
+      <w:pPr>
+        <w:spacing w:after="0" w:line="240" w:lineRule="auto"/>
+        <w:rPr>
+          <w:rFonts w:ascii="Times New Roman" w:hAnsi="Times New Roman" w:cs="Times New Roman"/>
+          <w:noProof/>
+          <w:color w:val="000000" w:themeColor="text1"/>
+          <w:sz w:val="24"/>
+          <w:szCs w:val="24"/>
+        </w:rPr>
+      </w:pPr>
+      <w:r>
+        <w:rPr>
+          <w:rFonts w:ascii="Times New Roman" w:hAnsi="Times New Roman" w:cs="Times New Roman"/>
+          <w:noProof/>
+          <w:color w:val="000000" w:themeColor="text1"/>
+          <w:sz w:val="24"/>
+          <w:szCs w:val="24"/>
+        </w:rPr>
+        <w:fldChar w:fldCharType="begin"/>
+      </w:r>
+      <w:r>
+        <w:rPr>
+          <w:rFonts w:ascii="Times New Roman" w:hAnsi="Times New Roman" w:cs="Times New Roman"/>
+          <w:noProof/>
+          <w:color w:val="000000" w:themeColor="text1"/>
+          <w:sz w:val="24"/>
+          <w:szCs w:val="24"/>
+        </w:rPr>
+        <w:instrText xml:space="preserve"> MERGEFIELD  LLAddress  \* MERGEFORMAT </w:instrText>
+      </w:r>
+      <w:r>
+        <w:rPr>
+          <w:rFonts w:ascii="Times New Roman" w:hAnsi="Times New Roman" w:cs="Times New Roman"/>
+          <w:noProof/>
+          <w:color w:val="000000" w:themeColor="text1"/>
+          <w:sz w:val="24"/>
+          <w:szCs w:val="24"/>
+        </w:rPr>
+        <w:fldChar w:fldCharType="separate"/>
+      </w:r>
+      <w:r>
+        <w:rPr>
+          <w:rFonts w:ascii="Times New Roman" w:hAnsi="Times New Roman" w:cs="Times New Roman"/>
+          <w:noProof/>
+          <w:color w:val="000000" w:themeColor="text1"/>
+          <w:sz w:val="24"/>
+          <w:szCs w:val="24"/>
+        </w:rPr>
+        <w:t>«LLAddress»</w:t>
+      </w:r>
+      <w:r>
+        <w:rPr>
+          <w:rFonts w:ascii="Times New Roman" w:hAnsi="Times New Roman" w:cs="Times New Roman"/>
+          <w:noProof/>
+          <w:color w:val="000000" w:themeColor="text1"/>
+          <w:sz w:val="24"/>
+          <w:szCs w:val="24"/>
+        </w:rPr>
+        <w:fldChar w:fldCharType="end"/>
+      </w:r>
+    </w:p>
+    <w:p>
+      <w:pPr>
+        <w:spacing w:after="0" w:line="240" w:lineRule="auto"/>
+        <w:rPr>
+          <w:rFonts w:ascii="Times New Roman" w:eastAsia="Tahoma" w:hAnsi="Times New Roman" w:cs="Times New Roman"/>
+          <w:color w:val="000000"/>
+          <w:sz w:val="24"/>
+          <w:szCs w:val="24"/>
+        </w:rPr>
+      </w:pPr>
+    </w:p>
+    <w:p>
+      <w:pPr>
+        <w:spacing w:after="0" w:line="240" w:lineRule="auto"/>
+        <w:rPr>
+          <w:rFonts w:ascii="Times New Roman" w:eastAsia="Tahoma" w:hAnsi="Times New Roman" w:cs="Times New Roman"/>
+          <w:color w:val="000000"/>
+          <w:sz w:val="24"/>
+          <w:szCs w:val="24"/>
+        </w:rPr>
+      </w:pPr>
+      <w:r>
+        <w:rPr>
+          <w:rFonts w:ascii="Times New Roman" w:eastAsia="Tahoma" w:hAnsi="Times New Roman" w:cs="Times New Roman"/>
+          <w:color w:val="000000"/>
+          <w:sz w:val="24"/>
+          <w:szCs w:val="24"/>
+        </w:rPr>
+        <w:t>(The above listed tenant was sent a copy of this letter)</w:t>
+      </w:r>
+    </w:p>
+    <w:p>
+      <w:pPr>
+        <w:spacing w:after="0" w:line="240" w:lineRule="auto"/>
+        <w:rPr>
+          <w:rFonts w:ascii="Times New Roman" w:eastAsia="Tahoma" w:hAnsi="Times New Roman" w:cs="Times New Roman"/>
+          <w:color w:val="000000"/>
+          <w:sz w:val="24"/>
+          <w:szCs w:val="24"/>
+        </w:rPr>
+      </w:pPr>
+    </w:p>
+    <w:p>
+      <w:pPr>
+        <w:spacing w:after="0" w:line="240" w:lineRule="auto"/>
+        <w:rPr>
+          <w:rFonts w:ascii="Times New Roman" w:eastAsia="Tahoma" w:hAnsi="Times New Roman" w:cs="Times New Roman"/>
+          <w:b/>
+          <w:color w:val="000000"/>
+          <w:sz w:val="24"/>
+          <w:szCs w:val="24"/>
+        </w:rPr>
+      </w:pPr>
+      <w:r>
+        <w:rPr>
+          <w:rFonts w:ascii="Times New Roman" w:eastAsia="Tahoma" w:hAnsi="Times New Roman" w:cs="Times New Roman"/>
+          <w:b/>
+          <w:color w:val="000000"/>
+          <w:sz w:val="24"/>
+          <w:szCs w:val="24"/>
+        </w:rPr>
+        <w:t>RE: Cancellation of HAP Contract</w:t>
+      </w:r>
+    </w:p>
+    <w:p>
+      <w:pPr>
+        <w:spacing w:after="0" w:line="240" w:lineRule="auto"/>
+        <w:rPr>
+          <w:rFonts w:ascii="Times New Roman" w:eastAsia="Tahoma" w:hAnsi="Times New Roman" w:cs="Times New Roman"/>
+          <w:color w:val="000000"/>
+          <w:sz w:val="24"/>
+          <w:szCs w:val="24"/>
+        </w:rPr>
+      </w:pPr>
+    </w:p>
+    <w:p>
+      <w:pPr>
+        <w:spacing w:line="240" w:lineRule="auto"/>
+        <w:rPr>
+          <w:rFonts w:ascii="Times New Roman" w:hAnsi="Times New Roman" w:cs="Times New Roman"/>
+          <w:noProof/>
+          <w:color w:val="000000" w:themeColor="text1"/>
+          <w:sz w:val="24"/>
+          <w:szCs w:val="24"/>
+        </w:rPr>
+      </w:pPr>
+      <w:r>
+        <w:rPr>
+          <w:rFonts w:ascii="Times New Roman" w:hAnsi="Times New Roman" w:cs="Times New Roman"/>
+          <w:noProof/>
+          <w:color w:val="000000" w:themeColor="text1"/>
+          <w:sz w:val="24"/>
+          <w:szCs w:val="24"/>
+        </w:rPr>
+        <w:t xml:space="preserve">Dear </w:t>
+      </w:r>
+      <w:r>
+        <w:rPr>
+          <w:rFonts w:ascii="Times New Roman" w:hAnsi="Times New Roman" w:cs="Times New Roman"/>
+          <w:color w:val="000000" w:themeColor="text1"/>
+          <w:sz w:val="24"/>
+          <w:szCs w:val="24"/>
+        </w:rPr>
+        <w:t>Tenant</w:t>
+      </w:r>
+      <w:r>
+        <w:rPr>
+          <w:rFonts w:ascii="Times New Roman" w:hAnsi="Times New Roman" w:cs="Times New Roman"/>
+          <w:noProof/>
+          <w:color w:val="000000" w:themeColor="text1"/>
+          <w:sz w:val="24"/>
+          <w:szCs w:val="24"/>
+        </w:rPr>
+        <w:t>:</w:t>
+      </w:r>
+    </w:p>
+    <w:p>
+      <w:pPr>
+        <w:kinsoku w:val="0"/>
+        <w:overflowPunct w:val="0"/>
+        <w:autoSpaceDE w:val="0"/>
+        <w:autoSpaceDN w:val="0"/>
+        <w:adjustRightInd w:val="0"/>
+        <w:spacing w:after="0" w:line="247" w:lineRule="auto"/>
+        <w:ind w:left="40" w:right="249"/>
+        <w:rPr>
+          <w:rFonts w:ascii="Times New Roman" w:hAnsi="Times New Roman" w:cs="Times New Roman"/>
+          <w:color w:val="000000" w:themeColor="text1"/>
+          <w:sz w:val="24"/>
+          <w:szCs w:val="24"/>
+        </w:rPr>
+      </w:pPr>
+      <w:r>
+        <w:rPr>
+          <w:rFonts w:ascii="Times New Roman" w:hAnsi="Times New Roman" w:cs="Times New Roman"/>
+          <w:w w:val="105"/>
+          <w:sz w:val="24"/>
+          <w:szCs w:val="24"/>
+        </w:rPr>
+        <w:t xml:space="preserve">This letter confirms that the Housing Assistance Payment Contract for the </w:t>
+      </w:r>
+      <w:proofErr w:type="gramStart"/>
+      <w:r>
+        <w:rPr>
+          <w:rFonts w:ascii="Times New Roman" w:hAnsi="Times New Roman" w:cs="Times New Roman"/>
+          <w:w w:val="105"/>
+          <w:sz w:val="24"/>
+          <w:szCs w:val="24"/>
+        </w:rPr>
+        <w:t>following  unit</w:t>
+      </w:r>
+      <w:proofErr w:type="gramEnd"/>
+      <w:r>
+        <w:rPr>
+          <w:rFonts w:ascii="Times New Roman" w:hAnsi="Times New Roman" w:cs="Times New Roman"/>
+          <w:w w:val="105"/>
+          <w:sz w:val="24"/>
+          <w:szCs w:val="24"/>
+        </w:rPr>
+        <w:t xml:space="preserve"> has been cancelled effective </w:t>
+      </w:r>
+      <w:r>
+        <w:rPr>
+          <w:rFonts w:ascii="Times New Roman" w:hAnsi="Times New Roman" w:cs="Times New Roman"/>
+          <w:b/>
+          <w:color w:val="000000" w:themeColor="text1"/>
+          <w:sz w:val="24"/>
+          <w:szCs w:val="24"/>
+        </w:rPr>
+        <w:fldChar w:fldCharType="begin"/>
+      </w:r>
+      <w:r>
+        <w:rPr>
+          <w:rFonts w:ascii="Times New Roman" w:hAnsi="Times New Roman" w:cs="Times New Roman"/>
+          <w:b/>
+          <w:color w:val="000000" w:themeColor="text1"/>
+          <w:sz w:val="24"/>
+          <w:szCs w:val="24"/>
+        </w:rPr>
+        <w:instrText xml:space="preserve"> MERGEFIELD  EndDate  \* MERGEFORMAT </w:instrText>
+      </w:r>
+      <w:r>
+        <w:rPr>
+          <w:rFonts w:ascii="Times New Roman" w:hAnsi="Times New Roman" w:cs="Times New Roman"/>
+          <w:b/>
+          <w:color w:val="000000" w:themeColor="text1"/>
+          <w:sz w:val="24"/>
+          <w:szCs w:val="24"/>
+        </w:rPr>
+        <w:fldChar w:fldCharType="separate"/>
+      </w:r>
+      <w:r>
+        <w:rPr>
+          <w:rFonts w:ascii="Times New Roman" w:hAnsi="Times New Roman" w:cs="Times New Roman"/>
+          <w:b/>
+          <w:noProof/>
+          <w:color w:val="000000" w:themeColor="text1"/>
+          <w:sz w:val="24"/>
+          <w:szCs w:val="24"/>
+        </w:rPr>
+        <w:t>«EndDate»</w:t>
+      </w:r>
+      <w:r>
+        <w:rPr>
+          <w:rFonts w:ascii="Times New Roman" w:hAnsi="Times New Roman" w:cs="Times New Roman"/>
+          <w:b/>
+          <w:color w:val="000000" w:themeColor="text1"/>
+          <w:sz w:val="24"/>
+          <w:szCs w:val="24"/>
+        </w:rPr>
+        <w:fldChar w:fldCharType="end"/>
+      </w:r>
+      <w:r>
+        <w:rPr>
+          <w:rFonts w:ascii="Times New Roman" w:hAnsi="Times New Roman" w:cs="Times New Roman"/>
+          <w:color w:val="000000" w:themeColor="text1"/>
+          <w:sz w:val="24"/>
+          <w:szCs w:val="24"/>
+        </w:rPr>
+        <w:t>, per tenant notification of move out.</w:t>
+      </w:r>
+    </w:p>
+    <w:p>
+      <w:pPr>
+        <w:kinsoku w:val="0"/>
+        <w:overflowPunct w:val="0"/>
+        <w:autoSpaceDE w:val="0"/>
+        <w:autoSpaceDN w:val="0"/>
+        <w:adjustRightInd w:val="0"/>
+        <w:spacing w:after="0" w:line="247" w:lineRule="auto"/>
+        <w:ind w:left="40" w:right="249"/>
+        <w:rPr>
+          <w:rFonts w:ascii="Times New Roman" w:hAnsi="Times New Roman" w:cs="Times New Roman"/>
+          <w:w w:val="105"/>
+          <w:sz w:val="24"/>
+          <w:szCs w:val="24"/>
+        </w:rPr>
+      </w:pPr>
+    </w:p>
+    <w:p>
+      <w:pPr>
+        <w:kinsoku w:val="0"/>
+        <w:overflowPunct w:val="0"/>
+        <w:autoSpaceDE w:val="0"/>
+        <w:autoSpaceDN w:val="0"/>
+        <w:adjustRightInd w:val="0"/>
+        <w:spacing w:after="0" w:line="247" w:lineRule="auto"/>
+        <w:ind w:left="40" w:right="249"/>
+        <w:rPr>
+          <w:rFonts w:ascii="Times New Roman" w:hAnsi="Times New Roman" w:cs="Times New Roman"/>
+          <w:w w:val="105"/>
+          <w:sz w:val="24"/>
+          <w:szCs w:val="24"/>
+        </w:rPr>
+      </w:pPr>
+      <w:r>
+        <w:rPr>
+          <w:rFonts w:ascii="Times New Roman" w:hAnsi="Times New Roman" w:cs="Times New Roman"/>
+          <w:w w:val="105"/>
+          <w:sz w:val="24"/>
+          <w:szCs w:val="24"/>
+        </w:rPr>
+        <w:t>Address of unit with cancelled HAP contract</w:t>
+      </w:r>
+    </w:p>
+    <w:p>
+      <w:pPr>
+        <w:kinsoku w:val="0"/>
+        <w:overflowPunct w:val="0"/>
+        <w:autoSpaceDE w:val="0"/>
+        <w:autoSpaceDN w:val="0"/>
+        <w:adjustRightInd w:val="0"/>
+        <w:spacing w:after="0" w:line="247" w:lineRule="auto"/>
+        <w:ind w:left="40" w:right="249"/>
+        <w:rPr>
+          <w:rFonts w:ascii="Times New Roman" w:hAnsi="Times New Roman" w:cs="Times New Roman"/>
+          <w:w w:val="105"/>
+          <w:sz w:val="24"/>
+          <w:szCs w:val="24"/>
+        </w:rPr>
+      </w:pPr>
+    </w:p>
+    <w:p>
+      <w:pPr>
+        <w:spacing w:after="0" w:line="240" w:lineRule="auto"/>
+        <w:rPr>
+          <w:rFonts w:ascii="Times New Roman" w:hAnsi="Times New Roman" w:cs="Times New Roman"/>
+          <w:noProof/>
+          <w:color w:val="000000" w:themeColor="text1"/>
+          <w:sz w:val="24"/>
+          <w:szCs w:val="24"/>
+        </w:rPr>
+      </w:pPr>
+      <w:r>
+        <w:rPr>
+          <w:rFonts w:ascii="Times New Roman" w:hAnsi="Times New Roman" w:cs="Times New Roman"/>
+          <w:noProof/>
+          <w:color w:val="000000" w:themeColor="text1"/>
+          <w:sz w:val="24"/>
+          <w:szCs w:val="24"/>
+        </w:rPr>
+        <w:fldChar w:fldCharType="begin"/>
+      </w:r>
+      <w:r>
+        <w:rPr>
+          <w:rFonts w:ascii="Times New Roman" w:hAnsi="Times New Roman" w:cs="Times New Roman"/>
+          <w:noProof/>
+          <w:color w:val="000000" w:themeColor="text1"/>
+          <w:sz w:val="24"/>
+          <w:szCs w:val="24"/>
+        </w:rPr>
+        <w:instrText xml:space="preserve"> MERGEFIELD  UnitFullAddress  \* MERGEFORMAT </w:instrText>
+      </w:r>
+      <w:r>
+        <w:rPr>
+          <w:rFonts w:ascii="Times New Roman" w:hAnsi="Times New Roman" w:cs="Times New Roman"/>
+          <w:noProof/>
+          <w:color w:val="000000" w:themeColor="text1"/>
+          <w:sz w:val="24"/>
+          <w:szCs w:val="24"/>
+        </w:rPr>
+        <w:fldChar w:fldCharType="separate"/>
+      </w:r>
+      <w:r>
+        <w:rPr>
+          <w:rFonts w:ascii="Times New Roman" w:hAnsi="Times New Roman" w:cs="Times New Roman"/>
+          <w:noProof/>
+          <w:color w:val="000000" w:themeColor="text1"/>
+          <w:sz w:val="24"/>
+          <w:szCs w:val="24"/>
+        </w:rPr>
+        <w:t>«UnitFullAddress»</w:t>
+      </w:r>
+      <w:r>
+        <w:rPr>
+          <w:rFonts w:ascii="Times New Roman" w:hAnsi="Times New Roman" w:cs="Times New Roman"/>
+          <w:noProof/>
+          <w:color w:val="000000" w:themeColor="text1"/>
+          <w:sz w:val="24"/>
+          <w:szCs w:val="24"/>
+        </w:rPr>
+        <w:fldChar w:fldCharType="end"/>
+      </w:r>
+    </w:p>
+    <w:p>
+      <w:pPr>
+        <w:kinsoku w:val="0"/>
+        <w:overflowPunct w:val="0"/>
+        <w:autoSpaceDE w:val="0"/>
+        <w:autoSpaceDN w:val="0"/>
+        <w:adjustRightInd w:val="0"/>
+        <w:spacing w:before="7" w:after="0" w:line="240" w:lineRule="auto"/>
+        <w:rPr>
+          <w:rFonts w:ascii="Times New Roman" w:hAnsi="Times New Roman" w:cs="Times New Roman"/>
+          <w:w w:val="105"/>
+          <w:sz w:val="24"/>
+          <w:szCs w:val="24"/>
+        </w:rPr>
+      </w:pPr>
+      <w:bookmarkStart w:id="0" w:name="_GoBack"/>
+      <w:bookmarkEnd w:id="0"/>
+    </w:p>
+    <w:p>
+      <w:pPr>
+        <w:kinsoku w:val="0"/>
+        <w:overflowPunct w:val="0"/>
+        <w:autoSpaceDE w:val="0"/>
+        <w:autoSpaceDN w:val="0"/>
+        <w:adjustRightInd w:val="0"/>
+        <w:spacing w:before="7" w:after="0" w:line="240" w:lineRule="auto"/>
+        <w:rPr>
+          <w:rFonts w:ascii="Times New Roman" w:hAnsi="Times New Roman" w:cs="Times New Roman"/>
+          <w:w w:val="105"/>
+          <w:sz w:val="24"/>
+          <w:szCs w:val="24"/>
+        </w:rPr>
+      </w:pPr>
+      <w:r>
+        <w:rPr>
+          <w:rFonts w:ascii="Times New Roman" w:hAnsi="Times New Roman" w:cs="Times New Roman"/>
+          <w:w w:val="105"/>
+          <w:sz w:val="24"/>
+          <w:szCs w:val="24"/>
+        </w:rPr>
+        <w:t>If you have any questions or believe that this information is incorrect, please call the Housing Authority at 831-454-5977.</w:t>
+      </w:r>
+    </w:p>
+    <w:p>
+      <w:pPr>
+        <w:kinsoku w:val="0"/>
+        <w:overflowPunct w:val="0"/>
+        <w:autoSpaceDE w:val="0"/>
+        <w:autoSpaceDN w:val="0"/>
+        <w:adjustRightInd w:val="0"/>
+        <w:spacing w:before="7" w:after="0" w:line="240" w:lineRule="auto"/>
+        <w:rPr>
+          <w:rFonts w:ascii="Times New Roman" w:hAnsi="Times New Roman" w:cs="Times New Roman"/>
+          <w:w w:val="105"/>
+          <w:sz w:val="24"/>
+          <w:szCs w:val="24"/>
+        </w:rPr>
+      </w:pPr>
+    </w:p>
+    <w:p>
+      <w:pPr>
+        <w:kinsoku w:val="0"/>
+        <w:overflowPunct w:val="0"/>
+        <w:autoSpaceDE w:val="0"/>
+        <w:autoSpaceDN w:val="0"/>
+        <w:adjustRightInd w:val="0"/>
+        <w:spacing w:before="64" w:after="0" w:line="252" w:lineRule="auto"/>
+        <w:ind w:left="40" w:right="583"/>
+        <w:rPr>
+          <w:rFonts w:ascii="Times New Roman" w:hAnsi="Times New Roman" w:cs="Times New Roman"/>
+          <w:i/>
+          <w:iCs/>
+          <w:w w:val="105"/>
+          <w:sz w:val="24"/>
+          <w:szCs w:val="24"/>
+        </w:rPr>
+      </w:pPr>
+      <w:r>
+        <w:rPr>
+          <w:rFonts w:ascii="Times New Roman" w:hAnsi="Times New Roman" w:cs="Times New Roman"/>
+          <w:i/>
+          <w:iCs/>
+          <w:w w:val="105"/>
+          <w:sz w:val="24"/>
+          <w:szCs w:val="24"/>
+        </w:rPr>
+        <w:t>If you have a disability which precludes you from complying with this letter, please call (831) 454-5955, Monday through Thursday between 8:00 AM - 4:30 PM. The office is closed on Fridays.</w:t>
+      </w:r>
+    </w:p>
+    <w:p>
+      <w:pPr>
+        <w:kinsoku w:val="0"/>
+        <w:overflowPunct w:val="0"/>
+        <w:autoSpaceDE w:val="0"/>
+        <w:autoSpaceDN w:val="0"/>
+        <w:adjustRightInd w:val="0"/>
+        <w:spacing w:before="1" w:after="0" w:line="240" w:lineRule="auto"/>
+        <w:rPr>
+          <w:rFonts w:ascii="Times New Roman" w:hAnsi="Times New Roman" w:cs="Times New Roman"/>
+          <w:i/>
+          <w:iCs/>
+          <w:sz w:val="24"/>
+          <w:szCs w:val="24"/>
+        </w:rPr>
+      </w:pPr>
+    </w:p>
+    <w:p>
+      <w:pPr>
+        <w:kinsoku w:val="0"/>
+        <w:overflowPunct w:val="0"/>
+        <w:autoSpaceDE w:val="0"/>
+        <w:autoSpaceDN w:val="0"/>
+        <w:adjustRightInd w:val="0"/>
+        <w:spacing w:before="1" w:after="0" w:line="252" w:lineRule="auto"/>
+        <w:ind w:left="40" w:right="438"/>
+        <w:rPr>
+          <w:rFonts w:ascii="Times New Roman" w:hAnsi="Times New Roman" w:cs="Times New Roman"/>
+          <w:i/>
+          <w:iCs/>
+          <w:w w:val="105"/>
+          <w:sz w:val="24"/>
+          <w:szCs w:val="24"/>
+        </w:rPr>
+      </w:pPr>
+      <w:r>
+        <w:rPr>
+          <w:rFonts w:ascii="Times New Roman" w:hAnsi="Times New Roman" w:cs="Times New Roman"/>
+          <w:i/>
+          <w:iCs/>
+          <w:w w:val="105"/>
+          <w:sz w:val="24"/>
+          <w:szCs w:val="24"/>
+        </w:rPr>
+        <w:t xml:space="preserve">Si </w:t>
+      </w:r>
+      <w:proofErr w:type="spellStart"/>
+      <w:r>
+        <w:rPr>
+          <w:rFonts w:ascii="Times New Roman" w:hAnsi="Times New Roman" w:cs="Times New Roman"/>
+          <w:i/>
+          <w:iCs/>
+          <w:w w:val="105"/>
+          <w:sz w:val="24"/>
+          <w:szCs w:val="24"/>
+        </w:rPr>
+        <w:t>desea</w:t>
+      </w:r>
+      <w:proofErr w:type="spellEnd"/>
+      <w:r>
+        <w:rPr>
+          <w:rFonts w:ascii="Times New Roman" w:hAnsi="Times New Roman" w:cs="Times New Roman"/>
+          <w:i/>
+          <w:iCs/>
+          <w:w w:val="105"/>
+          <w:sz w:val="24"/>
+          <w:szCs w:val="24"/>
+        </w:rPr>
+        <w:t xml:space="preserve"> </w:t>
+      </w:r>
+      <w:proofErr w:type="spellStart"/>
+      <w:r>
+        <w:rPr>
+          <w:rFonts w:ascii="Times New Roman" w:hAnsi="Times New Roman" w:cs="Times New Roman"/>
+          <w:i/>
+          <w:iCs/>
+          <w:w w:val="105"/>
+          <w:sz w:val="24"/>
+          <w:szCs w:val="24"/>
+        </w:rPr>
+        <w:t>una</w:t>
+      </w:r>
+      <w:proofErr w:type="spellEnd"/>
+      <w:r>
+        <w:rPr>
+          <w:rFonts w:ascii="Times New Roman" w:hAnsi="Times New Roman" w:cs="Times New Roman"/>
+          <w:i/>
+          <w:iCs/>
+          <w:w w:val="105"/>
+          <w:sz w:val="24"/>
+          <w:szCs w:val="24"/>
+        </w:rPr>
+        <w:t xml:space="preserve"> </w:t>
+      </w:r>
+      <w:proofErr w:type="spellStart"/>
+      <w:r>
+        <w:rPr>
+          <w:rFonts w:ascii="Times New Roman" w:hAnsi="Times New Roman" w:cs="Times New Roman"/>
+          <w:i/>
+          <w:iCs/>
+          <w:w w:val="105"/>
+          <w:sz w:val="24"/>
+          <w:szCs w:val="24"/>
+        </w:rPr>
+        <w:t>traducción</w:t>
+      </w:r>
+      <w:proofErr w:type="spellEnd"/>
+      <w:r>
+        <w:rPr>
+          <w:rFonts w:ascii="Times New Roman" w:hAnsi="Times New Roman" w:cs="Times New Roman"/>
+          <w:i/>
+          <w:iCs/>
+          <w:w w:val="105"/>
+          <w:sz w:val="24"/>
+          <w:szCs w:val="24"/>
+        </w:rPr>
+        <w:t xml:space="preserve"> </w:t>
+      </w:r>
+      <w:proofErr w:type="spellStart"/>
+      <w:r>
+        <w:rPr>
+          <w:rFonts w:ascii="Times New Roman" w:hAnsi="Times New Roman" w:cs="Times New Roman"/>
+          <w:i/>
+          <w:iCs/>
+          <w:w w:val="105"/>
+          <w:sz w:val="24"/>
+          <w:szCs w:val="24"/>
+        </w:rPr>
+        <w:t>en</w:t>
+      </w:r>
+      <w:proofErr w:type="spellEnd"/>
+      <w:r>
+        <w:rPr>
+          <w:rFonts w:ascii="Times New Roman" w:hAnsi="Times New Roman" w:cs="Times New Roman"/>
+          <w:i/>
+          <w:iCs/>
+          <w:w w:val="105"/>
+          <w:sz w:val="24"/>
+          <w:szCs w:val="24"/>
+        </w:rPr>
+        <w:t xml:space="preserve"> </w:t>
+      </w:r>
+      <w:proofErr w:type="spellStart"/>
+      <w:r>
+        <w:rPr>
+          <w:rFonts w:ascii="Times New Roman" w:hAnsi="Times New Roman" w:cs="Times New Roman"/>
+          <w:i/>
+          <w:iCs/>
+          <w:w w:val="105"/>
+          <w:sz w:val="24"/>
+          <w:szCs w:val="24"/>
+        </w:rPr>
+        <w:t>español</w:t>
+      </w:r>
+      <w:proofErr w:type="spellEnd"/>
+      <w:r>
+        <w:rPr>
+          <w:rFonts w:ascii="Times New Roman" w:hAnsi="Times New Roman" w:cs="Times New Roman"/>
+          <w:i/>
+          <w:iCs/>
+          <w:w w:val="105"/>
+          <w:sz w:val="24"/>
+          <w:szCs w:val="24"/>
+        </w:rPr>
+        <w:t xml:space="preserve">, </w:t>
+      </w:r>
+      <w:proofErr w:type="spellStart"/>
+      <w:r>
+        <w:rPr>
+          <w:rFonts w:ascii="Times New Roman" w:hAnsi="Times New Roman" w:cs="Times New Roman"/>
+          <w:i/>
+          <w:iCs/>
+          <w:w w:val="105"/>
+          <w:sz w:val="24"/>
+          <w:szCs w:val="24"/>
+        </w:rPr>
+        <w:t>por</w:t>
+      </w:r>
+      <w:proofErr w:type="spellEnd"/>
+      <w:r>
+        <w:rPr>
+          <w:rFonts w:ascii="Times New Roman" w:hAnsi="Times New Roman" w:cs="Times New Roman"/>
+          <w:i/>
+          <w:iCs/>
+          <w:w w:val="105"/>
+          <w:sz w:val="24"/>
+          <w:szCs w:val="24"/>
+        </w:rPr>
+        <w:t xml:space="preserve"> favor </w:t>
+      </w:r>
+      <w:proofErr w:type="spellStart"/>
+      <w:r>
+        <w:rPr>
+          <w:rFonts w:ascii="Times New Roman" w:hAnsi="Times New Roman" w:cs="Times New Roman"/>
+          <w:i/>
+          <w:iCs/>
+          <w:w w:val="105"/>
+          <w:sz w:val="24"/>
+          <w:szCs w:val="24"/>
+        </w:rPr>
+        <w:t>llame</w:t>
+      </w:r>
+      <w:proofErr w:type="spellEnd"/>
+      <w:r>
+        <w:rPr>
+          <w:rFonts w:ascii="Times New Roman" w:hAnsi="Times New Roman" w:cs="Times New Roman"/>
+          <w:i/>
+          <w:iCs/>
+          <w:w w:val="105"/>
+          <w:sz w:val="24"/>
+          <w:szCs w:val="24"/>
+        </w:rPr>
+        <w:t xml:space="preserve"> al (831) 454-5955, entre 8:00 AM - 4:30 PM de lunes a </w:t>
+      </w:r>
+      <w:proofErr w:type="spellStart"/>
+      <w:r>
+        <w:rPr>
+          <w:rFonts w:ascii="Times New Roman" w:hAnsi="Times New Roman" w:cs="Times New Roman"/>
+          <w:i/>
+          <w:iCs/>
+          <w:w w:val="105"/>
+          <w:sz w:val="24"/>
+          <w:szCs w:val="24"/>
+        </w:rPr>
+        <w:t>jueves</w:t>
+      </w:r>
+      <w:proofErr w:type="spellEnd"/>
+      <w:r>
+        <w:rPr>
+          <w:rFonts w:ascii="Times New Roman" w:hAnsi="Times New Roman" w:cs="Times New Roman"/>
+          <w:i/>
+          <w:iCs/>
+          <w:w w:val="105"/>
+          <w:sz w:val="24"/>
+          <w:szCs w:val="24"/>
+        </w:rPr>
+        <w:t xml:space="preserve">. </w:t>
+      </w:r>
+      <w:proofErr w:type="gramStart"/>
+      <w:r>
+        <w:rPr>
+          <w:rFonts w:ascii="Times New Roman" w:hAnsi="Times New Roman" w:cs="Times New Roman"/>
+          <w:i/>
+          <w:iCs/>
+          <w:w w:val="105"/>
+          <w:sz w:val="24"/>
+          <w:szCs w:val="24"/>
+        </w:rPr>
+        <w:t xml:space="preserve">Los </w:t>
+      </w:r>
+      <w:proofErr w:type="spellStart"/>
+      <w:r>
+        <w:rPr>
+          <w:rFonts w:ascii="Times New Roman" w:hAnsi="Times New Roman" w:cs="Times New Roman"/>
+          <w:i/>
+          <w:iCs/>
+          <w:w w:val="105"/>
+          <w:sz w:val="24"/>
+          <w:szCs w:val="24"/>
+        </w:rPr>
+        <w:t>viernes</w:t>
+      </w:r>
+      <w:proofErr w:type="spellEnd"/>
+      <w:r>
+        <w:rPr>
+          <w:rFonts w:ascii="Times New Roman" w:hAnsi="Times New Roman" w:cs="Times New Roman"/>
+          <w:i/>
+          <w:iCs/>
+          <w:w w:val="105"/>
+          <w:sz w:val="24"/>
+          <w:szCs w:val="24"/>
+        </w:rPr>
+        <w:t xml:space="preserve"> la </w:t>
+      </w:r>
+      <w:proofErr w:type="spellStart"/>
+      <w:r>
+        <w:rPr>
+          <w:rFonts w:ascii="Times New Roman" w:hAnsi="Times New Roman" w:cs="Times New Roman"/>
+          <w:i/>
+          <w:iCs/>
+          <w:w w:val="105"/>
+          <w:sz w:val="24"/>
+          <w:szCs w:val="24"/>
+        </w:rPr>
+        <w:t>oficina</w:t>
+      </w:r>
+      <w:proofErr w:type="spellEnd"/>
+      <w:r>
+        <w:rPr>
+          <w:rFonts w:ascii="Times New Roman" w:hAnsi="Times New Roman" w:cs="Times New Roman"/>
+          <w:i/>
+          <w:iCs/>
+          <w:w w:val="105"/>
+          <w:sz w:val="24"/>
+          <w:szCs w:val="24"/>
+        </w:rPr>
+        <w:t xml:space="preserve"> se </w:t>
+      </w:r>
+      <w:proofErr w:type="spellStart"/>
+      <w:r>
+        <w:rPr>
+          <w:rFonts w:ascii="Times New Roman" w:hAnsi="Times New Roman" w:cs="Times New Roman"/>
+          <w:i/>
+          <w:iCs/>
+          <w:w w:val="105"/>
+          <w:sz w:val="24"/>
+          <w:szCs w:val="24"/>
+        </w:rPr>
+        <w:t>encuentra</w:t>
+      </w:r>
+      <w:proofErr w:type="spellEnd"/>
+      <w:r>
+        <w:rPr>
+          <w:rFonts w:ascii="Times New Roman" w:hAnsi="Times New Roman" w:cs="Times New Roman"/>
+          <w:i/>
+          <w:iCs/>
+          <w:w w:val="105"/>
+          <w:sz w:val="24"/>
+          <w:szCs w:val="24"/>
+        </w:rPr>
+        <w:t xml:space="preserve"> </w:t>
+      </w:r>
+      <w:proofErr w:type="spellStart"/>
+      <w:r>
+        <w:rPr>
+          <w:rFonts w:ascii="Times New Roman" w:hAnsi="Times New Roman" w:cs="Times New Roman"/>
+          <w:i/>
+          <w:iCs/>
+          <w:w w:val="105"/>
+          <w:sz w:val="24"/>
+          <w:szCs w:val="24"/>
+        </w:rPr>
+        <w:t>cerrada</w:t>
+      </w:r>
+      <w:proofErr w:type="spellEnd"/>
+      <w:r>
+        <w:rPr>
+          <w:rFonts w:ascii="Times New Roman" w:hAnsi="Times New Roman" w:cs="Times New Roman"/>
+          <w:i/>
+          <w:iCs/>
+          <w:w w:val="105"/>
+          <w:sz w:val="24"/>
+          <w:szCs w:val="24"/>
+        </w:rPr>
+        <w:t>.</w:t>
+      </w:r>
+      <w:proofErr w:type="gramEnd"/>
+    </w:p>
+    <w:p>
+      <w:pPr>
+        <w:kinsoku w:val="0"/>
+        <w:overflowPunct w:val="0"/>
+        <w:autoSpaceDE w:val="0"/>
+        <w:autoSpaceDN w:val="0"/>
+        <w:adjustRightInd w:val="0"/>
+        <w:spacing w:before="1" w:after="0" w:line="252" w:lineRule="auto"/>
+        <w:ind w:left="40" w:right="438"/>
+        <w:rPr>
+          <w:rFonts w:ascii="Times New Roman" w:hAnsi="Times New Roman" w:cs="Times New Roman"/>
+          <w:i/>
+          <w:iCs/>
+          <w:w w:val="105"/>
+          <w:sz w:val="24"/>
+          <w:szCs w:val="24"/>
+        </w:rPr>
+      </w:pPr>
     </w:p>
     <w:sectPr>
       <w:headerReference w:type="even" r:id="rId7"/>
@@ -817,10 +2301,24 @@
         <w:sz w:val="16"/>
         <w:szCs w:val="16"/>
       </w:rPr>
-      <w:t>CHP – cxl of HAP contract_termination of program participation</w:t>
-    </w:r>
-    <w:bookmarkStart w:id="0" w:name="_GoBack"/>
-    <w:bookmarkEnd w:id="0"/>
+      <w:t xml:space="preserve">CHP – cxl of HAP </w:t>
+    </w:r>
+    <w:proofErr w:type="spellStart"/>
+    <w:r>
+      <w:rPr>
+        <w:sz w:val="16"/>
+        <w:szCs w:val="16"/>
+      </w:rPr>
+      <w:t>contract_termination</w:t>
+    </w:r>
+    <w:proofErr w:type="spellEnd"/>
+    <w:r>
+      <w:rPr>
+        <w:sz w:val="16"/>
+        <w:szCs w:val="16"/>
+      </w:rPr>
+      <w:t xml:space="preserve"> of program participation</w:t>
+    </w:r>
   </w:p>
   <w:p>
     <w:pPr>

</xml_diff>